<commit_message>
hotfix: cherry pick of file property name modification to administrativeFile from main
</commit_message>
<xml_diff>
--- a/csv_parser/out/RS-EDA/RS-EDA.schema.docx
+++ b/csv_parser/out/RS-EDA/RS-EDA.schema.docx
@@ -3323,7 +3323,7 @@
           </w:tcPr>
           <w:p>
             <w:r>
-              <w:t>file</w:t>
+              <w:t>administrativeFile</w:t>
             </w:r>
           </w:p>
         </w:tc>
@@ -3343,7 +3343,7 @@
           </w:tcPr>
           <w:p>
             <w:r>
-              <w:t>cf. type file</w:t>
+              <w:t>cf. type administrativeFile</w:t>
             </w:r>
           </w:p>
         </w:tc>
@@ -11388,7 +11388,7 @@
         <w:pStyle w:val="Heading1"/>
       </w:pPr>
       <w:r>
-        <w:t>Type file</w:t>
+        <w:t>Type administrativeFile</w:t>
       </w:r>
     </w:p>
     <w:tbl>

</xml_diff>